<commit_message>
update yeau cau 4 5
</commit_message>
<xml_diff>
--- a/Analysis/DoAnLyThuyet/Report_1612079_2.docx
+++ b/Analysis/DoAnLyThuyet/Report_1612079_2.docx
@@ -13,7 +13,7 @@
           <w:szCs w:val="40"/>
         </w:rPr>
       </w:pPr>
-      <w:bookmarkStart w:colFirst="0" w:colLast="0" w:name="_23ckvvd" w:id="0"/>
+      <w:bookmarkStart w:colFirst="0" w:colLast="0" w:name="_gjdgxs" w:id="0"/>
       <w:bookmarkEnd w:id="0"/>
       <w:r>
         <w:rPr>
@@ -38,7 +38,7 @@
           <w:szCs w:val="32"/>
         </w:rPr>
       </w:pPr>
-      <w:bookmarkStart w:colFirst="0" w:colLast="0" w:name="_41mghml" w:id="1"/>
+      <w:bookmarkStart w:colFirst="0" w:colLast="0" w:name="_30j0zll" w:id="1"/>
       <w:bookmarkEnd w:id="1"/>
       <w:r>
         <w:rPr>
@@ -63,7 +63,7 @@
           <w:szCs w:val="40"/>
         </w:rPr>
       </w:pPr>
-      <w:bookmarkStart w:colFirst="0" w:colLast="0" w:name="_4upv88903ja4" w:id="2"/>
+      <w:bookmarkStart w:colFirst="0" w:colLast="0" w:name="_1fob9te" w:id="2"/>
       <w:bookmarkEnd w:id="2"/>
       <w:r>
         <w:rPr>
@@ -220,10 +220,10 @@
             <w:pPr>
               <w:numPr>
                 <w:ilvl w:val="0"/>
-                <w:numId w:val="2"/>
+                <w:numId w:val="3"/>
               </w:numPr>
               <w:spacing w:after="160" w:line="259" w:lineRule="auto"/>
-              <w:ind w:firstLine="360"/>
+              <w:ind w:left="720" w:firstLine="360"/>
               <w:rPr>
                 <w:color w:val="222a35"/>
                 <w:sz w:val="24"/>
@@ -239,6 +239,11 @@
                 <w:rtl w:val="0"/>
               </w:rPr>
               <w:t xml:space="preserve">Use case xảy ra khi đọc giả trả  mượn sách về nhà</w:t>
+            </w:r>
+            <w:r>
+              <w:rPr>
+                <w:rtl w:val="0"/>
+              </w:rPr>
             </w:r>
           </w:p>
         </w:tc>
@@ -744,206 +749,222 @@
             <w:pPr>
               <w:numPr>
                 <w:ilvl w:val="0"/>
-                <w:numId w:val="2"/>
-              </w:numPr>
-              <w:spacing w:after="160" w:line="259" w:lineRule="auto"/>
-              <w:ind w:firstLine="360"/>
-              <w:rPr>
-                <w:color w:val="222a35"/>
-                <w:sz w:val="24"/>
-                <w:szCs w:val="24"/>
-              </w:rPr>
-            </w:pPr>
-            <w:r>
-              <w:rPr>
-                <w:rFonts w:ascii="Times New Roman" w:cs="Times New Roman" w:eastAsia="Times New Roman" w:hAnsi="Times New Roman"/>
-                <w:color w:val="222a35"/>
-                <w:sz w:val="24"/>
-                <w:szCs w:val="24"/>
-                <w:rtl w:val="0"/>
-              </w:rPr>
-              <w:t xml:space="preserve">Use case xảy ra khi đọc giả trả mượn sách đọc tại chổ</w:t>
-            </w:r>
-          </w:p>
-        </w:tc>
-      </w:tr>
-      <w:tr>
-        <w:tc>
-          <w:tcPr/>
-          <w:p>
-            <w:pPr>
-              <w:spacing w:line="240" w:lineRule="auto"/>
-              <w:rPr>
-                <w:rFonts w:ascii="Times New Roman" w:cs="Times New Roman" w:eastAsia="Times New Roman" w:hAnsi="Times New Roman"/>
-                <w:b w:val="1"/>
-                <w:color w:val="222a35"/>
-                <w:sz w:val="24"/>
-                <w:szCs w:val="24"/>
-              </w:rPr>
-            </w:pPr>
-            <w:r>
-              <w:rPr>
-                <w:rFonts w:ascii="Times New Roman" w:cs="Times New Roman" w:eastAsia="Times New Roman" w:hAnsi="Times New Roman"/>
-                <w:b w:val="1"/>
-                <w:color w:val="222a35"/>
-                <w:sz w:val="24"/>
-                <w:szCs w:val="24"/>
-                <w:rtl w:val="0"/>
-              </w:rPr>
-              <w:t xml:space="preserve">Tiền điều kiện</w:t>
-            </w:r>
-          </w:p>
-        </w:tc>
-        <w:tc>
-          <w:tcPr/>
-          <w:p>
-            <w:pPr>
-              <w:spacing w:line="240" w:lineRule="auto"/>
-              <w:ind w:left="0" w:firstLine="0"/>
-              <w:rPr>
-                <w:rFonts w:ascii="Times New Roman" w:cs="Times New Roman" w:eastAsia="Times New Roman" w:hAnsi="Times New Roman"/>
-                <w:color w:val="222a35"/>
-                <w:sz w:val="24"/>
-                <w:szCs w:val="24"/>
-              </w:rPr>
-            </w:pPr>
-            <w:r>
-              <w:rPr>
-                <w:rFonts w:ascii="Times New Roman" w:cs="Times New Roman" w:eastAsia="Times New Roman" w:hAnsi="Times New Roman"/>
-                <w:color w:val="222a35"/>
-                <w:sz w:val="24"/>
-                <w:szCs w:val="24"/>
-                <w:rtl w:val="0"/>
-              </w:rPr>
-              <w:t xml:space="preserve">&lt;none&gt;</w:t>
-            </w:r>
-          </w:p>
-        </w:tc>
-      </w:tr>
-      <w:tr>
-        <w:tc>
-          <w:tcPr/>
-          <w:p>
-            <w:pPr>
-              <w:spacing w:line="240" w:lineRule="auto"/>
-              <w:rPr>
-                <w:rFonts w:ascii="Times New Roman" w:cs="Times New Roman" w:eastAsia="Times New Roman" w:hAnsi="Times New Roman"/>
-                <w:b w:val="1"/>
-                <w:color w:val="222a35"/>
-                <w:sz w:val="24"/>
-                <w:szCs w:val="24"/>
-              </w:rPr>
-            </w:pPr>
-            <w:r>
-              <w:rPr>
-                <w:rFonts w:ascii="Times New Roman" w:cs="Times New Roman" w:eastAsia="Times New Roman" w:hAnsi="Times New Roman"/>
-                <w:b w:val="1"/>
-                <w:color w:val="222a35"/>
-                <w:sz w:val="24"/>
-                <w:szCs w:val="24"/>
-                <w:rtl w:val="0"/>
-              </w:rPr>
-              <w:t xml:space="preserve">Dòng cơ bản</w:t>
-            </w:r>
-          </w:p>
-        </w:tc>
-        <w:tc>
-          <w:tcPr/>
-          <w:p>
-            <w:pPr>
-              <w:numPr>
-                <w:ilvl w:val="0"/>
-                <w:numId w:val="3"/>
-              </w:numPr>
-              <w:spacing w:after="0" w:afterAutospacing="0" w:line="259" w:lineRule="auto"/>
-              <w:ind w:left="720" w:hanging="360"/>
-              <w:rPr>
-                <w:rFonts w:ascii="Times New Roman" w:cs="Times New Roman" w:eastAsia="Times New Roman" w:hAnsi="Times New Roman"/>
-                <w:color w:val="222a35"/>
-                <w:sz w:val="24"/>
-                <w:szCs w:val="24"/>
-                <w:u w:val="none"/>
-              </w:rPr>
-            </w:pPr>
-            <w:r>
-              <w:rPr>
-                <w:rFonts w:ascii="Times New Roman" w:cs="Times New Roman" w:eastAsia="Times New Roman" w:hAnsi="Times New Roman"/>
-                <w:color w:val="222a35"/>
-                <w:sz w:val="24"/>
-                <w:szCs w:val="24"/>
-                <w:rtl w:val="0"/>
-              </w:rPr>
-              <w:t xml:space="preserve">Đọc giả lựa chọn sách</w:t>
-            </w:r>
-          </w:p>
-          <w:p>
-            <w:pPr>
-              <w:numPr>
-                <w:ilvl w:val="0"/>
-                <w:numId w:val="3"/>
-              </w:numPr>
-              <w:spacing w:after="0" w:afterAutospacing="0" w:line="259" w:lineRule="auto"/>
-              <w:ind w:left="720" w:hanging="360"/>
-              <w:rPr>
-                <w:rFonts w:ascii="Times New Roman" w:cs="Times New Roman" w:eastAsia="Times New Roman" w:hAnsi="Times New Roman"/>
-                <w:color w:val="222a35"/>
-                <w:sz w:val="24"/>
-                <w:szCs w:val="24"/>
-                <w:u w:val="none"/>
-              </w:rPr>
-            </w:pPr>
-            <w:r>
-              <w:rPr>
-                <w:rFonts w:ascii="Times New Roman" w:cs="Times New Roman" w:eastAsia="Times New Roman" w:hAnsi="Times New Roman"/>
-                <w:color w:val="222a35"/>
-                <w:sz w:val="24"/>
-                <w:szCs w:val="24"/>
-                <w:rtl w:val="0"/>
-              </w:rPr>
-              <w:t xml:space="preserve">Đọc giả chọn địa điểm đọc sách</w:t>
-            </w:r>
-          </w:p>
-          <w:p>
-            <w:pPr>
-              <w:numPr>
-                <w:ilvl w:val="0"/>
-                <w:numId w:val="3"/>
-              </w:numPr>
-              <w:spacing w:after="0" w:afterAutospacing="0" w:line="259" w:lineRule="auto"/>
-              <w:ind w:left="720" w:hanging="360"/>
-              <w:rPr>
-                <w:rFonts w:ascii="Times New Roman" w:cs="Times New Roman" w:eastAsia="Times New Roman" w:hAnsi="Times New Roman"/>
-                <w:color w:val="222a35"/>
-                <w:sz w:val="24"/>
-                <w:szCs w:val="24"/>
-                <w:u w:val="none"/>
-              </w:rPr>
-            </w:pPr>
-            <w:r>
-              <w:rPr>
-                <w:rFonts w:ascii="Times New Roman" w:cs="Times New Roman" w:eastAsia="Times New Roman" w:hAnsi="Times New Roman"/>
-                <w:color w:val="222a35"/>
-                <w:sz w:val="24"/>
-                <w:szCs w:val="24"/>
-                <w:rtl w:val="0"/>
-              </w:rPr>
-              <w:t xml:space="preserve">Đọc giả đọc sách</w:t>
-            </w:r>
-          </w:p>
-          <w:p>
-            <w:pPr>
-              <w:numPr>
-                <w:ilvl w:val="0"/>
                 <w:numId w:val="3"/>
               </w:numPr>
               <w:spacing w:after="160" w:line="259" w:lineRule="auto"/>
+              <w:ind w:left="720" w:firstLine="360"/>
+              <w:rPr>
+                <w:color w:val="222a35"/>
+                <w:sz w:val="24"/>
+                <w:szCs w:val="24"/>
+              </w:rPr>
+            </w:pPr>
+            <w:r>
+              <w:rPr>
+                <w:rFonts w:ascii="Times New Roman" w:cs="Times New Roman" w:eastAsia="Times New Roman" w:hAnsi="Times New Roman"/>
+                <w:color w:val="222a35"/>
+                <w:sz w:val="24"/>
+                <w:szCs w:val="24"/>
+                <w:rtl w:val="0"/>
+              </w:rPr>
+              <w:t xml:space="preserve">Use case xảy ra khi đọc giả trả mượn sách đọc tại chổ</w:t>
+            </w:r>
+            <w:r>
+              <w:rPr>
+                <w:rtl w:val="0"/>
+              </w:rPr>
+            </w:r>
+          </w:p>
+        </w:tc>
+      </w:tr>
+      <w:tr>
+        <w:tc>
+          <w:tcPr/>
+          <w:p>
+            <w:pPr>
+              <w:spacing w:line="240" w:lineRule="auto"/>
+              <w:rPr>
+                <w:rFonts w:ascii="Times New Roman" w:cs="Times New Roman" w:eastAsia="Times New Roman" w:hAnsi="Times New Roman"/>
+                <w:b w:val="1"/>
+                <w:color w:val="222a35"/>
+                <w:sz w:val="24"/>
+                <w:szCs w:val="24"/>
+              </w:rPr>
+            </w:pPr>
+            <w:r>
+              <w:rPr>
+                <w:rFonts w:ascii="Times New Roman" w:cs="Times New Roman" w:eastAsia="Times New Roman" w:hAnsi="Times New Roman"/>
+                <w:b w:val="1"/>
+                <w:color w:val="222a35"/>
+                <w:sz w:val="24"/>
+                <w:szCs w:val="24"/>
+                <w:rtl w:val="0"/>
+              </w:rPr>
+              <w:t xml:space="preserve">Tiền điều kiện</w:t>
+            </w:r>
+          </w:p>
+        </w:tc>
+        <w:tc>
+          <w:tcPr/>
+          <w:p>
+            <w:pPr>
+              <w:spacing w:line="240" w:lineRule="auto"/>
+              <w:ind w:left="0" w:firstLine="0"/>
+              <w:rPr>
+                <w:rFonts w:ascii="Times New Roman" w:cs="Times New Roman" w:eastAsia="Times New Roman" w:hAnsi="Times New Roman"/>
+                <w:color w:val="222a35"/>
+                <w:sz w:val="24"/>
+                <w:szCs w:val="24"/>
+              </w:rPr>
+            </w:pPr>
+            <w:r>
+              <w:rPr>
+                <w:rFonts w:ascii="Times New Roman" w:cs="Times New Roman" w:eastAsia="Times New Roman" w:hAnsi="Times New Roman"/>
+                <w:color w:val="222a35"/>
+                <w:sz w:val="24"/>
+                <w:szCs w:val="24"/>
+                <w:rtl w:val="0"/>
+              </w:rPr>
+              <w:t xml:space="preserve">&lt;none&gt;</w:t>
+            </w:r>
+          </w:p>
+        </w:tc>
+      </w:tr>
+      <w:tr>
+        <w:tc>
+          <w:tcPr/>
+          <w:p>
+            <w:pPr>
+              <w:spacing w:line="240" w:lineRule="auto"/>
+              <w:rPr>
+                <w:rFonts w:ascii="Times New Roman" w:cs="Times New Roman" w:eastAsia="Times New Roman" w:hAnsi="Times New Roman"/>
+                <w:b w:val="1"/>
+                <w:color w:val="222a35"/>
+                <w:sz w:val="24"/>
+                <w:szCs w:val="24"/>
+              </w:rPr>
+            </w:pPr>
+            <w:r>
+              <w:rPr>
+                <w:rFonts w:ascii="Times New Roman" w:cs="Times New Roman" w:eastAsia="Times New Roman" w:hAnsi="Times New Roman"/>
+                <w:b w:val="1"/>
+                <w:color w:val="222a35"/>
+                <w:sz w:val="24"/>
+                <w:szCs w:val="24"/>
+                <w:rtl w:val="0"/>
+              </w:rPr>
+              <w:t xml:space="preserve">Dòng cơ bản</w:t>
+            </w:r>
+          </w:p>
+        </w:tc>
+        <w:tc>
+          <w:tcPr/>
+          <w:p>
+            <w:pPr>
+              <w:numPr>
+                <w:ilvl w:val="0"/>
+                <w:numId w:val="4"/>
+              </w:numPr>
+              <w:spacing w:after="0" w:line="259" w:lineRule="auto"/>
               <w:ind w:left="720" w:hanging="360"/>
               <w:rPr>
                 <w:rFonts w:ascii="Times New Roman" w:cs="Times New Roman" w:eastAsia="Times New Roman" w:hAnsi="Times New Roman"/>
                 <w:color w:val="222a35"/>
                 <w:sz w:val="24"/>
                 <w:szCs w:val="24"/>
-                <w:u w:val="none"/>
+              </w:rPr>
+            </w:pPr>
+            <w:r>
+              <w:rPr>
+                <w:rFonts w:ascii="Times New Roman" w:cs="Times New Roman" w:eastAsia="Times New Roman" w:hAnsi="Times New Roman"/>
+                <w:color w:val="222a35"/>
+                <w:sz w:val="24"/>
+                <w:szCs w:val="24"/>
+                <w:rtl w:val="0"/>
+              </w:rPr>
+              <w:t xml:space="preserve">Đọc giả lựa chọn sách</w:t>
+            </w:r>
+            <w:r>
+              <w:rPr>
+                <w:rtl w:val="0"/>
+              </w:rPr>
+            </w:r>
+          </w:p>
+          <w:p>
+            <w:pPr>
+              <w:numPr>
+                <w:ilvl w:val="0"/>
+                <w:numId w:val="4"/>
+              </w:numPr>
+              <w:spacing w:after="0" w:line="259" w:lineRule="auto"/>
+              <w:ind w:left="720" w:hanging="360"/>
+              <w:rPr>
+                <w:rFonts w:ascii="Times New Roman" w:cs="Times New Roman" w:eastAsia="Times New Roman" w:hAnsi="Times New Roman"/>
+                <w:color w:val="222a35"/>
+                <w:sz w:val="24"/>
+                <w:szCs w:val="24"/>
+              </w:rPr>
+            </w:pPr>
+            <w:r>
+              <w:rPr>
+                <w:rFonts w:ascii="Times New Roman" w:cs="Times New Roman" w:eastAsia="Times New Roman" w:hAnsi="Times New Roman"/>
+                <w:color w:val="222a35"/>
+                <w:sz w:val="24"/>
+                <w:szCs w:val="24"/>
+                <w:rtl w:val="0"/>
+              </w:rPr>
+              <w:t xml:space="preserve">Đọc giả chọn địa điểm đọc sách</w:t>
+            </w:r>
+            <w:r>
+              <w:rPr>
+                <w:rtl w:val="0"/>
+              </w:rPr>
+            </w:r>
+          </w:p>
+          <w:p>
+            <w:pPr>
+              <w:numPr>
+                <w:ilvl w:val="0"/>
+                <w:numId w:val="4"/>
+              </w:numPr>
+              <w:spacing w:after="0" w:line="259" w:lineRule="auto"/>
+              <w:ind w:left="720" w:hanging="360"/>
+              <w:rPr>
+                <w:rFonts w:ascii="Times New Roman" w:cs="Times New Roman" w:eastAsia="Times New Roman" w:hAnsi="Times New Roman"/>
+                <w:color w:val="222a35"/>
+                <w:sz w:val="24"/>
+                <w:szCs w:val="24"/>
+              </w:rPr>
+            </w:pPr>
+            <w:r>
+              <w:rPr>
+                <w:rFonts w:ascii="Times New Roman" w:cs="Times New Roman" w:eastAsia="Times New Roman" w:hAnsi="Times New Roman"/>
+                <w:color w:val="222a35"/>
+                <w:sz w:val="24"/>
+                <w:szCs w:val="24"/>
+                <w:rtl w:val="0"/>
+              </w:rPr>
+              <w:t xml:space="preserve">Đọc giả đọc sách</w:t>
+            </w:r>
+            <w:r>
+              <w:rPr>
+                <w:rtl w:val="0"/>
+              </w:rPr>
+            </w:r>
+          </w:p>
+          <w:p>
+            <w:pPr>
+              <w:numPr>
+                <w:ilvl w:val="0"/>
+                <w:numId w:val="4"/>
+              </w:numPr>
+              <w:spacing w:after="160" w:line="259" w:lineRule="auto"/>
+              <w:ind w:left="720" w:hanging="360"/>
+              <w:rPr>
+                <w:rFonts w:ascii="Times New Roman" w:cs="Times New Roman" w:eastAsia="Times New Roman" w:hAnsi="Times New Roman"/>
+                <w:color w:val="222a35"/>
+                <w:sz w:val="24"/>
+                <w:szCs w:val="24"/>
               </w:rPr>
             </w:pPr>
             <w:r>
@@ -955,6 +976,11 @@
                 <w:rtl w:val="0"/>
               </w:rPr>
               <w:t xml:space="preserve">Đọc giả trả sách</w:t>
+            </w:r>
+            <w:r>
+              <w:rPr>
+                <w:rtl w:val="0"/>
+              </w:rPr>
             </w:r>
           </w:p>
         </w:tc>
@@ -1177,7 +1203,7 @@
           <wp:anchor allowOverlap="1" behindDoc="0" distB="114300" distT="114300" distL="114300" distR="114300" hidden="0" layoutInCell="1" locked="0" relativeHeight="0" simplePos="0">
             <wp:simplePos x="0" y="0"/>
             <wp:positionH relativeFrom="column">
-              <wp:posOffset>-785812</wp:posOffset>
+              <wp:posOffset>-785811</wp:posOffset>
             </wp:positionH>
             <wp:positionV relativeFrom="paragraph">
               <wp:posOffset>304800</wp:posOffset>
@@ -1185,12 +1211,12 @@
             <wp:extent cx="7581900" cy="2852738"/>
             <wp:effectExtent b="0" l="0" r="0" t="0"/>
             <wp:wrapTopAndBottom distB="114300" distT="114300"/>
-            <wp:docPr id="2" name="image2.png"/>
+            <wp:docPr id="1" name="image3.png"/>
             <a:graphic>
               <a:graphicData uri="http://schemas.openxmlformats.org/drawingml/2006/picture">
                 <pic:pic>
                   <pic:nvPicPr>
-                    <pic:cNvPr id="0" name="image2.png"/>
+                    <pic:cNvPr id="0" name="image3.png"/>
                     <pic:cNvPicPr preferRelativeResize="0"/>
                   </pic:nvPicPr>
                   <pic:blipFill>
@@ -1359,12 +1385,12 @@
           <wp:inline distB="114300" distT="114300" distL="114300" distR="114300">
             <wp:extent cx="5943600" cy="3517900"/>
             <wp:effectExtent b="0" l="0" r="0" t="0"/>
-            <wp:docPr id="4" name="image3.png"/>
+            <wp:docPr id="5" name="image1.png"/>
             <a:graphic>
               <a:graphicData uri="http://schemas.openxmlformats.org/drawingml/2006/picture">
                 <pic:pic>
                   <pic:nvPicPr>
-                    <pic:cNvPr id="0" name="image3.png"/>
+                    <pic:cNvPr id="0" name="image1.png"/>
                     <pic:cNvPicPr preferRelativeResize="0"/>
                   </pic:nvPicPr>
                   <pic:blipFill>
@@ -1582,12 +1608,12 @@
           <wp:inline distB="114300" distT="114300" distL="114300" distR="114300">
             <wp:extent cx="5943600" cy="5930900"/>
             <wp:effectExtent b="0" l="0" r="0" t="0"/>
-            <wp:docPr id="1" name="image1.png"/>
+            <wp:docPr id="4" name="image2.png"/>
             <a:graphic>
               <a:graphicData uri="http://schemas.openxmlformats.org/drawingml/2006/picture">
                 <pic:pic>
                   <pic:nvPicPr>
-                    <pic:cNvPr id="0" name="image1.png"/>
+                    <pic:cNvPr id="0" name="image2.png"/>
                     <pic:cNvPicPr preferRelativeResize="0"/>
                   </pic:nvPicPr>
                   <pic:blipFill>
@@ -1685,9 +1711,9 @@
     <w:tbl>
       <w:tblPr>
         <w:tblStyle w:val="Table3"/>
-        <w:tblW w:w="9355.0" w:type="dxa"/>
+        <w:tblW w:w="9375.0" w:type="dxa"/>
         <w:jc w:val="left"/>
-        <w:tblInd w:w="0.0" w:type="dxa"/>
+        <w:tblInd w:w="-15.0" w:type="dxa"/>
         <w:tblBorders>
           <w:top w:color="8eaadb" w:space="0" w:sz="4" w:val="single"/>
           <w:left w:color="8eaadb" w:space="0" w:sz="4" w:val="single"/>
@@ -1700,12 +1726,12 @@
         <w:tblLook w:val="0400"/>
       </w:tblPr>
       <w:tblGrid>
-        <w:gridCol w:w="3145"/>
-        <w:gridCol w:w="6210"/>
+        <w:gridCol w:w="3135"/>
+        <w:gridCol w:w="6240"/>
         <w:tblGridChange w:id="0">
           <w:tblGrid>
-            <w:gridCol w:w="3145"/>
-            <w:gridCol w:w="6210"/>
+            <w:gridCol w:w="3135"/>
+            <w:gridCol w:w="6240"/>
           </w:tblGrid>
         </w:tblGridChange>
       </w:tblGrid>
@@ -1730,7 +1756,7 @@
                 <w:szCs w:val="24"/>
                 <w:rtl w:val="0"/>
               </w:rPr>
-              <w:t xml:space="preserve">Tên CRUD use case</w:t>
+              <w:t xml:space="preserve">Tên usecase</w:t>
             </w:r>
           </w:p>
         </w:tc>
@@ -1778,36 +1804,12 @@
                 <w:szCs w:val="24"/>
                 <w:rtl w:val="0"/>
               </w:rPr>
-              <w:t xml:space="preserve">Dòng cơ bản</w:t>
-            </w:r>
-          </w:p>
-        </w:tc>
-        <w:tc>
-          <w:tcPr/>
-          <w:p>
-            <w:pPr>
-              <w:numPr>
-                <w:ilvl w:val="0"/>
-                <w:numId w:val="4"/>
-              </w:numPr>
-              <w:spacing w:line="259" w:lineRule="auto"/>
-              <w:ind w:left="720" w:hanging="360"/>
-              <w:rPr>
-                <w:rFonts w:ascii="Times New Roman" w:cs="Times New Roman" w:eastAsia="Times New Roman" w:hAnsi="Times New Roman"/>
-                <w:sz w:val="24"/>
-                <w:szCs w:val="24"/>
-              </w:rPr>
-            </w:pPr>
-            <w:r>
-              <w:rPr>
-                <w:rFonts w:ascii="Times New Roman" w:cs="Times New Roman" w:eastAsia="Times New Roman" w:hAnsi="Times New Roman"/>
-                <w:sz w:val="24"/>
-                <w:szCs w:val="24"/>
-                <w:rtl w:val="0"/>
-              </w:rPr>
-              <w:t xml:space="preserve">Người dùng sử dụng chức năng:</w:t>
-            </w:r>
-          </w:p>
+              <w:t xml:space="preserve">Mô tả</w:t>
+            </w:r>
+          </w:p>
+        </w:tc>
+        <w:tc>
+          <w:tcPr/>
           <w:p>
             <w:pPr>
               <w:numPr>
@@ -1815,66 +1817,22 @@
                 <w:numId w:val="1"/>
               </w:numPr>
               <w:spacing w:line="259" w:lineRule="auto"/>
-              <w:ind w:left="720" w:hanging="360"/>
-              <w:rPr>
-                <w:sz w:val="24"/>
-                <w:szCs w:val="24"/>
-              </w:rPr>
-            </w:pPr>
-            <w:r>
-              <w:rPr>
-                <w:rFonts w:ascii="Times New Roman" w:cs="Times New Roman" w:eastAsia="Times New Roman" w:hAnsi="Times New Roman"/>
-                <w:sz w:val="24"/>
-                <w:szCs w:val="24"/>
-                <w:rtl w:val="0"/>
-              </w:rPr>
-              <w:t xml:space="preserve">Tạo: Bước 1a</w:t>
-            </w:r>
-          </w:p>
-          <w:p>
-            <w:pPr>
-              <w:numPr>
-                <w:ilvl w:val="0"/>
-                <w:numId w:val="1"/>
-              </w:numPr>
-              <w:spacing w:line="259" w:lineRule="auto"/>
-              <w:ind w:left="720" w:hanging="360"/>
-              <w:rPr>
-                <w:sz w:val="24"/>
-                <w:szCs w:val="24"/>
-              </w:rPr>
-            </w:pPr>
-            <w:r>
-              <w:rPr>
-                <w:rFonts w:ascii="Times New Roman" w:cs="Times New Roman" w:eastAsia="Times New Roman" w:hAnsi="Times New Roman"/>
-                <w:sz w:val="24"/>
-                <w:szCs w:val="24"/>
-                <w:rtl w:val="0"/>
-              </w:rPr>
-              <w:t xml:space="preserve">Truy xuất: Bước 1b</w:t>
-            </w:r>
-          </w:p>
-          <w:p>
-            <w:pPr>
-              <w:numPr>
-                <w:ilvl w:val="0"/>
-                <w:numId w:val="1"/>
-              </w:numPr>
-              <w:spacing w:line="259" w:lineRule="auto"/>
-              <w:ind w:left="720" w:hanging="360"/>
-              <w:rPr>
-                <w:sz w:val="24"/>
-                <w:szCs w:val="24"/>
-              </w:rPr>
-            </w:pPr>
-            <w:r>
-              <w:rPr>
-                <w:rFonts w:ascii="Times New Roman" w:cs="Times New Roman" w:eastAsia="Times New Roman" w:hAnsi="Times New Roman"/>
-                <w:sz w:val="24"/>
-                <w:szCs w:val="24"/>
-                <w:rtl w:val="0"/>
-              </w:rPr>
-              <w:t xml:space="preserve">Cập nhập: Bước 1c</w:t>
+              <w:ind w:firstLine="360"/>
+              <w:rPr>
+                <w:color w:val="222a35"/>
+                <w:sz w:val="24"/>
+                <w:szCs w:val="24"/>
+              </w:rPr>
+            </w:pPr>
+            <w:r>
+              <w:rPr>
+                <w:rFonts w:ascii="Times New Roman" w:cs="Times New Roman" w:eastAsia="Times New Roman" w:hAnsi="Times New Roman"/>
+                <w:color w:val="222a35"/>
+                <w:sz w:val="24"/>
+                <w:szCs w:val="24"/>
+                <w:rtl w:val="0"/>
+              </w:rPr>
+              <w:t xml:space="preserve">Use case xảy ra khi độc giả đến thư viện để mượn sách</w:t>
             </w:r>
           </w:p>
           <w:p>
@@ -1884,20 +1842,26 @@
                 <w:numId w:val="1"/>
               </w:numPr>
               <w:spacing w:after="160" w:line="259" w:lineRule="auto"/>
-              <w:ind w:left="720" w:hanging="360"/>
-              <w:rPr>
-                <w:sz w:val="24"/>
-                <w:szCs w:val="24"/>
-              </w:rPr>
-            </w:pPr>
-            <w:r>
-              <w:rPr>
-                <w:rFonts w:ascii="Times New Roman" w:cs="Times New Roman" w:eastAsia="Times New Roman" w:hAnsi="Times New Roman"/>
-                <w:sz w:val="24"/>
-                <w:szCs w:val="24"/>
-                <w:rtl w:val="0"/>
-              </w:rPr>
-              <w:t xml:space="preserve">Xóa: Bước 1d</w:t>
+              <w:ind w:firstLine="360"/>
+              <w:rPr>
+                <w:sz w:val="24"/>
+                <w:szCs w:val="24"/>
+              </w:rPr>
+            </w:pPr>
+            <w:r>
+              <w:rPr>
+                <w:rFonts w:ascii="Times New Roman" w:cs="Times New Roman" w:eastAsia="Times New Roman" w:hAnsi="Times New Roman"/>
+                <w:color w:val="222a35"/>
+                <w:sz w:val="24"/>
+                <w:szCs w:val="24"/>
+                <w:rtl w:val="0"/>
+              </w:rPr>
+              <w:t xml:space="preserve">Use case miêu tả chức năng  mượn sách của thư viện</w:t>
+            </w:r>
+            <w:r>
+              <w:rPr>
+                <w:rtl w:val="0"/>
+              </w:rPr>
             </w:r>
           </w:p>
         </w:tc>
@@ -1923,336 +1887,29 @@
                 <w:szCs w:val="24"/>
                 <w:rtl w:val="0"/>
               </w:rPr>
-              <w:t xml:space="preserve">Dòng phụ</w:t>
-            </w:r>
-          </w:p>
-        </w:tc>
-        <w:tc>
-          <w:tcPr/>
-          <w:p>
-            <w:pPr>
-              <w:spacing w:line="240" w:lineRule="auto"/>
-              <w:rPr>
-                <w:rFonts w:ascii="Times New Roman" w:cs="Times New Roman" w:eastAsia="Times New Roman" w:hAnsi="Times New Roman"/>
-                <w:sz w:val="24"/>
-                <w:szCs w:val="24"/>
-              </w:rPr>
-            </w:pPr>
-            <w:r>
-              <w:rPr>
-                <w:rFonts w:ascii="Times New Roman" w:cs="Times New Roman" w:eastAsia="Times New Roman" w:hAnsi="Times New Roman"/>
-                <w:sz w:val="24"/>
-                <w:szCs w:val="24"/>
-                <w:rtl w:val="0"/>
-              </w:rPr>
-              <w:t xml:space="preserve">Bước 1a: Tạo</w:t>
-            </w:r>
-          </w:p>
-          <w:p>
-            <w:pPr>
-              <w:spacing w:line="240" w:lineRule="auto"/>
-              <w:rPr>
-                <w:rFonts w:ascii="Times New Roman" w:cs="Times New Roman" w:eastAsia="Times New Roman" w:hAnsi="Times New Roman"/>
-                <w:sz w:val="24"/>
-                <w:szCs w:val="24"/>
-              </w:rPr>
-            </w:pPr>
-            <w:r>
-              <w:rPr>
-                <w:rFonts w:ascii="Times New Roman" w:cs="Times New Roman" w:eastAsia="Times New Roman" w:hAnsi="Times New Roman"/>
-                <w:sz w:val="24"/>
-                <w:szCs w:val="24"/>
-                <w:rtl w:val="0"/>
-              </w:rPr>
-              <w:t xml:space="preserve">     1a.1: [IN] Người dùng cung cấp  mã  thẻ thư viện  và mã ISBN của sách.</w:t>
-            </w:r>
-          </w:p>
-          <w:p>
-            <w:pPr>
-              <w:spacing w:line="240" w:lineRule="auto"/>
-              <w:rPr>
-                <w:rFonts w:ascii="Times New Roman" w:cs="Times New Roman" w:eastAsia="Times New Roman" w:hAnsi="Times New Roman"/>
-                <w:sz w:val="24"/>
-                <w:szCs w:val="24"/>
-              </w:rPr>
-            </w:pPr>
-            <w:r>
-              <w:rPr>
-                <w:rFonts w:ascii="Times New Roman" w:cs="Times New Roman" w:eastAsia="Times New Roman" w:hAnsi="Times New Roman"/>
-                <w:sz w:val="24"/>
-                <w:szCs w:val="24"/>
-                <w:rtl w:val="0"/>
-              </w:rPr>
-              <w:t xml:space="preserve">     1a.2: [OUT] Hệ thống kiểm tra tính đúng đắn sau đó trả về thông báo thành công.</w:t>
-            </w:r>
-          </w:p>
-          <w:p>
-            <w:pPr>
-              <w:spacing w:line="240" w:lineRule="auto"/>
-              <w:rPr>
-                <w:rFonts w:ascii="Times New Roman" w:cs="Times New Roman" w:eastAsia="Times New Roman" w:hAnsi="Times New Roman"/>
-                <w:sz w:val="24"/>
-                <w:szCs w:val="24"/>
-              </w:rPr>
-            </w:pPr>
-            <w:r>
-              <w:rPr>
-                <w:rtl w:val="0"/>
-              </w:rPr>
-            </w:r>
-          </w:p>
-          <w:p>
-            <w:pPr>
-              <w:spacing w:line="240" w:lineRule="auto"/>
-              <w:rPr>
-                <w:rFonts w:ascii="Times New Roman" w:cs="Times New Roman" w:eastAsia="Times New Roman" w:hAnsi="Times New Roman"/>
-                <w:sz w:val="24"/>
-                <w:szCs w:val="24"/>
-              </w:rPr>
-            </w:pPr>
-            <w:r>
-              <w:rPr>
-                <w:rFonts w:ascii="Times New Roman" w:cs="Times New Roman" w:eastAsia="Times New Roman" w:hAnsi="Times New Roman"/>
-                <w:sz w:val="24"/>
-                <w:szCs w:val="24"/>
-                <w:rtl w:val="0"/>
-              </w:rPr>
-              <w:t xml:space="preserve">Bước 1b: Truy xuất</w:t>
-            </w:r>
-          </w:p>
-          <w:p>
-            <w:pPr>
-              <w:spacing w:line="240" w:lineRule="auto"/>
-              <w:rPr>
-                <w:rFonts w:ascii="Times New Roman" w:cs="Times New Roman" w:eastAsia="Times New Roman" w:hAnsi="Times New Roman"/>
-                <w:sz w:val="24"/>
-                <w:szCs w:val="24"/>
-              </w:rPr>
-            </w:pPr>
-            <w:r>
-              <w:rPr>
-                <w:rFonts w:ascii="Times New Roman" w:cs="Times New Roman" w:eastAsia="Times New Roman" w:hAnsi="Times New Roman"/>
-                <w:sz w:val="24"/>
-                <w:szCs w:val="24"/>
-                <w:rtl w:val="0"/>
-              </w:rPr>
-              <w:t xml:space="preserve">     1b.1: [IN] Người dùng cung cấp điều kiện tìm kiếm</w:t>
-            </w:r>
-          </w:p>
-          <w:p>
-            <w:pPr>
-              <w:spacing w:line="240" w:lineRule="auto"/>
-              <w:rPr>
-                <w:rFonts w:ascii="Times New Roman" w:cs="Times New Roman" w:eastAsia="Times New Roman" w:hAnsi="Times New Roman"/>
-                <w:sz w:val="24"/>
-                <w:szCs w:val="24"/>
-              </w:rPr>
-            </w:pPr>
-            <w:r>
-              <w:rPr>
-                <w:rFonts w:ascii="Times New Roman" w:cs="Times New Roman" w:eastAsia="Times New Roman" w:hAnsi="Times New Roman"/>
-                <w:sz w:val="24"/>
-                <w:szCs w:val="24"/>
-                <w:rtl w:val="0"/>
-              </w:rPr>
-              <w:t xml:space="preserve">     1b.2: [OUT] Hệ thống tìm tất cả sách độc giả đã mượn và trả về danh sách các sách.</w:t>
-            </w:r>
-          </w:p>
-          <w:p>
-            <w:pPr>
-              <w:spacing w:line="240" w:lineRule="auto"/>
-              <w:rPr>
-                <w:rFonts w:ascii="Times New Roman" w:cs="Times New Roman" w:eastAsia="Times New Roman" w:hAnsi="Times New Roman"/>
-                <w:sz w:val="24"/>
-                <w:szCs w:val="24"/>
-              </w:rPr>
-            </w:pPr>
-            <w:r>
-              <w:rPr>
-                <w:rtl w:val="0"/>
-              </w:rPr>
-            </w:r>
-          </w:p>
-          <w:p>
-            <w:pPr>
-              <w:spacing w:line="240" w:lineRule="auto"/>
-              <w:rPr>
-                <w:rFonts w:ascii="Times New Roman" w:cs="Times New Roman" w:eastAsia="Times New Roman" w:hAnsi="Times New Roman"/>
-                <w:sz w:val="24"/>
-                <w:szCs w:val="24"/>
-              </w:rPr>
-            </w:pPr>
-            <w:r>
-              <w:rPr>
-                <w:rFonts w:ascii="Times New Roman" w:cs="Times New Roman" w:eastAsia="Times New Roman" w:hAnsi="Times New Roman"/>
-                <w:sz w:val="24"/>
-                <w:szCs w:val="24"/>
-                <w:rtl w:val="0"/>
-              </w:rPr>
-              <w:t xml:space="preserve">Bước 1c: Cập nhập</w:t>
-            </w:r>
-          </w:p>
-          <w:p>
-            <w:pPr>
-              <w:spacing w:line="240" w:lineRule="auto"/>
-              <w:rPr>
-                <w:rFonts w:ascii="Times New Roman" w:cs="Times New Roman" w:eastAsia="Times New Roman" w:hAnsi="Times New Roman"/>
-                <w:sz w:val="24"/>
-                <w:szCs w:val="24"/>
-              </w:rPr>
-            </w:pPr>
-            <w:r>
-              <w:rPr>
-                <w:rFonts w:ascii="Times New Roman" w:cs="Times New Roman" w:eastAsia="Times New Roman" w:hAnsi="Times New Roman"/>
-                <w:sz w:val="24"/>
-                <w:szCs w:val="24"/>
-                <w:rtl w:val="0"/>
-              </w:rPr>
-              <w:t xml:space="preserve">     1c.1: Thực hiện bước 1b Truy xuất</w:t>
-            </w:r>
-          </w:p>
-          <w:p>
-            <w:pPr>
-              <w:spacing w:line="240" w:lineRule="auto"/>
-              <w:rPr>
-                <w:rFonts w:ascii="Times New Roman" w:cs="Times New Roman" w:eastAsia="Times New Roman" w:hAnsi="Times New Roman"/>
-                <w:sz w:val="24"/>
-                <w:szCs w:val="24"/>
-              </w:rPr>
-            </w:pPr>
-            <w:r>
-              <w:rPr>
-                <w:rFonts w:ascii="Times New Roman" w:cs="Times New Roman" w:eastAsia="Times New Roman" w:hAnsi="Times New Roman"/>
-                <w:sz w:val="24"/>
-                <w:szCs w:val="24"/>
-                <w:rtl w:val="0"/>
-              </w:rPr>
-              <w:t xml:space="preserve">     1c.2: [IN] Người dùng chọn mã sách  và mã độc giả cần chỉnh sửa, sau đó nhập thông tin mới.</w:t>
-            </w:r>
-          </w:p>
-          <w:p>
-            <w:pPr>
-              <w:spacing w:line="240" w:lineRule="auto"/>
-              <w:rPr>
-                <w:rFonts w:ascii="Times New Roman" w:cs="Times New Roman" w:eastAsia="Times New Roman" w:hAnsi="Times New Roman"/>
-                <w:sz w:val="24"/>
-                <w:szCs w:val="24"/>
-              </w:rPr>
-            </w:pPr>
-            <w:r>
-              <w:rPr>
-                <w:rFonts w:ascii="Times New Roman" w:cs="Times New Roman" w:eastAsia="Times New Roman" w:hAnsi="Times New Roman"/>
-                <w:sz w:val="24"/>
-                <w:szCs w:val="24"/>
-                <w:rtl w:val="0"/>
-              </w:rPr>
-              <w:t xml:space="preserve">     1c.3: [OUT] Hệ thống kiểm tra tính đúng đắn của dữ liệu và chỉnh sửa, sau đó trả về thông báo đã sửa thành công.</w:t>
-            </w:r>
-          </w:p>
-          <w:p>
-            <w:pPr>
-              <w:spacing w:line="240" w:lineRule="auto"/>
-              <w:rPr>
-                <w:rFonts w:ascii="Times New Roman" w:cs="Times New Roman" w:eastAsia="Times New Roman" w:hAnsi="Times New Roman"/>
-                <w:sz w:val="24"/>
-                <w:szCs w:val="24"/>
-              </w:rPr>
-            </w:pPr>
-            <w:r>
-              <w:rPr>
-                <w:rtl w:val="0"/>
-              </w:rPr>
-            </w:r>
-          </w:p>
-          <w:p>
-            <w:pPr>
-              <w:spacing w:line="240" w:lineRule="auto"/>
-              <w:rPr>
-                <w:rFonts w:ascii="Times New Roman" w:cs="Times New Roman" w:eastAsia="Times New Roman" w:hAnsi="Times New Roman"/>
-                <w:sz w:val="24"/>
-                <w:szCs w:val="24"/>
-              </w:rPr>
-            </w:pPr>
-            <w:r>
-              <w:rPr>
-                <w:rFonts w:ascii="Times New Roman" w:cs="Times New Roman" w:eastAsia="Times New Roman" w:hAnsi="Times New Roman"/>
-                <w:sz w:val="24"/>
-                <w:szCs w:val="24"/>
-                <w:rtl w:val="0"/>
-              </w:rPr>
-              <w:t xml:space="preserve">Bước 1d: Xóa</w:t>
-            </w:r>
-          </w:p>
-          <w:p>
-            <w:pPr>
-              <w:spacing w:line="240" w:lineRule="auto"/>
-              <w:rPr>
-                <w:rFonts w:ascii="Times New Roman" w:cs="Times New Roman" w:eastAsia="Times New Roman" w:hAnsi="Times New Roman"/>
-                <w:sz w:val="24"/>
-                <w:szCs w:val="24"/>
-              </w:rPr>
-            </w:pPr>
-            <w:r>
-              <w:rPr>
-                <w:rFonts w:ascii="Times New Roman" w:cs="Times New Roman" w:eastAsia="Times New Roman" w:hAnsi="Times New Roman"/>
-                <w:sz w:val="24"/>
-                <w:szCs w:val="24"/>
-                <w:rtl w:val="0"/>
-              </w:rPr>
-              <w:t xml:space="preserve">     1d.1: Thực hiện bước 1b Truy xuất</w:t>
-            </w:r>
-          </w:p>
-          <w:p>
-            <w:pPr>
-              <w:spacing w:line="240" w:lineRule="auto"/>
-              <w:rPr>
-                <w:rFonts w:ascii="Times New Roman" w:cs="Times New Roman" w:eastAsia="Times New Roman" w:hAnsi="Times New Roman"/>
-                <w:sz w:val="24"/>
-                <w:szCs w:val="24"/>
-              </w:rPr>
-            </w:pPr>
-            <w:r>
-              <w:rPr>
-                <w:rFonts w:ascii="Times New Roman" w:cs="Times New Roman" w:eastAsia="Times New Roman" w:hAnsi="Times New Roman"/>
-                <w:sz w:val="24"/>
-                <w:szCs w:val="24"/>
-                <w:rtl w:val="0"/>
-              </w:rPr>
-              <w:t xml:space="preserve">     1d.2: [IN] Người dùng chọn sách mà độc giả đã mượn cần xóa</w:t>
-            </w:r>
-          </w:p>
-          <w:p>
-            <w:pPr>
-              <w:spacing w:line="240" w:lineRule="auto"/>
-              <w:rPr>
-                <w:rFonts w:ascii="Times New Roman" w:cs="Times New Roman" w:eastAsia="Times New Roman" w:hAnsi="Times New Roman"/>
-                <w:sz w:val="24"/>
-                <w:szCs w:val="24"/>
-              </w:rPr>
-            </w:pPr>
-            <w:r>
-              <w:rPr>
-                <w:rFonts w:ascii="Times New Roman" w:cs="Times New Roman" w:eastAsia="Times New Roman" w:hAnsi="Times New Roman"/>
-                <w:sz w:val="24"/>
-                <w:szCs w:val="24"/>
-                <w:rtl w:val="0"/>
-              </w:rPr>
-              <w:t xml:space="preserve">     1d.3: [OUT] Hệ thống kiểm tra tính hợp lệ, xóa trong cơ sở dữ liệu và thông báo đã xóa thành công. </w:t>
-            </w:r>
-          </w:p>
-          <w:p>
-            <w:pPr>
-              <w:spacing w:line="240" w:lineRule="auto"/>
-              <w:rPr>
-                <w:rFonts w:ascii="Times New Roman" w:cs="Times New Roman" w:eastAsia="Times New Roman" w:hAnsi="Times New Roman"/>
-                <w:sz w:val="24"/>
-                <w:szCs w:val="24"/>
-              </w:rPr>
-            </w:pPr>
-            <w:r>
-              <w:rPr>
-                <w:rtl w:val="0"/>
-              </w:rPr>
+              <w:t xml:space="preserve">Điều kiện kích hoạt</w:t>
+            </w:r>
+          </w:p>
+        </w:tc>
+        <w:tc>
+          <w:tcPr/>
+          <w:p>
+            <w:pPr>
+              <w:spacing w:line="240" w:lineRule="auto"/>
+              <w:rPr>
+                <w:rFonts w:ascii="Times New Roman" w:cs="Times New Roman" w:eastAsia="Times New Roman" w:hAnsi="Times New Roman"/>
+                <w:sz w:val="24"/>
+                <w:szCs w:val="24"/>
+              </w:rPr>
+            </w:pPr>
+            <w:r>
+              <w:rPr>
+                <w:rFonts w:ascii="Times New Roman" w:cs="Times New Roman" w:eastAsia="Times New Roman" w:hAnsi="Times New Roman"/>
+                <w:sz w:val="24"/>
+                <w:szCs w:val="24"/>
+                <w:rtl w:val="0"/>
+              </w:rPr>
+              <w:t xml:space="preserve">Khi độc giả đến thư viện để  mượn sách</w:t>
             </w:r>
           </w:p>
         </w:tc>
@@ -2278,6 +1935,382 @@
                 <w:szCs w:val="24"/>
                 <w:rtl w:val="0"/>
               </w:rPr>
+              <w:t xml:space="preserve">Tác nhân chính</w:t>
+            </w:r>
+          </w:p>
+        </w:tc>
+        <w:tc>
+          <w:tcPr/>
+          <w:p>
+            <w:pPr>
+              <w:spacing w:line="240" w:lineRule="auto"/>
+              <w:rPr>
+                <w:rFonts w:ascii="Times New Roman" w:cs="Times New Roman" w:eastAsia="Times New Roman" w:hAnsi="Times New Roman"/>
+                <w:sz w:val="24"/>
+                <w:szCs w:val="24"/>
+              </w:rPr>
+            </w:pPr>
+            <w:r>
+              <w:rPr>
+                <w:rFonts w:ascii="Times New Roman" w:cs="Times New Roman" w:eastAsia="Times New Roman" w:hAnsi="Times New Roman"/>
+                <w:sz w:val="24"/>
+                <w:szCs w:val="24"/>
+                <w:rtl w:val="0"/>
+              </w:rPr>
+              <w:t xml:space="preserve"> Thủ thư</w:t>
+            </w:r>
+          </w:p>
+        </w:tc>
+      </w:tr>
+      <w:tr>
+        <w:trPr>
+          <w:trHeight w:val="710" w:hRule="atLeast"/>
+        </w:trPr>
+        <w:tc>
+          <w:tcPr/>
+          <w:p>
+            <w:pPr>
+              <w:spacing w:line="240" w:lineRule="auto"/>
+              <w:rPr>
+                <w:rFonts w:ascii="Times New Roman" w:cs="Times New Roman" w:eastAsia="Times New Roman" w:hAnsi="Times New Roman"/>
+                <w:b w:val="1"/>
+                <w:sz w:val="24"/>
+                <w:szCs w:val="24"/>
+              </w:rPr>
+            </w:pPr>
+            <w:r>
+              <w:rPr>
+                <w:rFonts w:ascii="Times New Roman" w:cs="Times New Roman" w:eastAsia="Times New Roman" w:hAnsi="Times New Roman"/>
+                <w:b w:val="1"/>
+                <w:sz w:val="24"/>
+                <w:szCs w:val="24"/>
+                <w:rtl w:val="0"/>
+              </w:rPr>
+              <w:t xml:space="preserve">Tiền điều kiện</w:t>
+            </w:r>
+          </w:p>
+        </w:tc>
+        <w:tc>
+          <w:tcPr/>
+          <w:p>
+            <w:pPr>
+              <w:spacing w:line="240" w:lineRule="auto"/>
+              <w:rPr>
+                <w:rFonts w:ascii="Times New Roman" w:cs="Times New Roman" w:eastAsia="Times New Roman" w:hAnsi="Times New Roman"/>
+                <w:sz w:val="24"/>
+                <w:szCs w:val="24"/>
+              </w:rPr>
+            </w:pPr>
+            <w:r>
+              <w:rPr>
+                <w:rFonts w:ascii="Times New Roman" w:cs="Times New Roman" w:eastAsia="Times New Roman" w:hAnsi="Times New Roman"/>
+                <w:sz w:val="24"/>
+                <w:szCs w:val="24"/>
+                <w:rtl w:val="0"/>
+              </w:rPr>
+              <w:t xml:space="preserve">Độc giả phải có thẻ thư viện</w:t>
+            </w:r>
+          </w:p>
+        </w:tc>
+      </w:tr>
+      <w:tr>
+        <w:tc>
+          <w:tcPr/>
+          <w:p>
+            <w:pPr>
+              <w:spacing w:line="240" w:lineRule="auto"/>
+              <w:rPr>
+                <w:rFonts w:ascii="Times New Roman" w:cs="Times New Roman" w:eastAsia="Times New Roman" w:hAnsi="Times New Roman"/>
+                <w:b w:val="1"/>
+                <w:sz w:val="24"/>
+                <w:szCs w:val="24"/>
+              </w:rPr>
+            </w:pPr>
+            <w:r>
+              <w:rPr>
+                <w:rFonts w:ascii="Times New Roman" w:cs="Times New Roman" w:eastAsia="Times New Roman" w:hAnsi="Times New Roman"/>
+                <w:b w:val="1"/>
+                <w:sz w:val="24"/>
+                <w:szCs w:val="24"/>
+                <w:rtl w:val="0"/>
+              </w:rPr>
+              <w:t xml:space="preserve">Hậu điều kiện</w:t>
+            </w:r>
+          </w:p>
+        </w:tc>
+        <w:tc>
+          <w:tcPr/>
+          <w:p>
+            <w:pPr>
+              <w:spacing w:line="240" w:lineRule="auto"/>
+              <w:rPr>
+                <w:rFonts w:ascii="Times New Roman" w:cs="Times New Roman" w:eastAsia="Times New Roman" w:hAnsi="Times New Roman"/>
+                <w:sz w:val="24"/>
+                <w:szCs w:val="24"/>
+              </w:rPr>
+            </w:pPr>
+            <w:r>
+              <w:rPr>
+                <w:rtl w:val="0"/>
+              </w:rPr>
+            </w:r>
+          </w:p>
+        </w:tc>
+      </w:tr>
+      <w:tr>
+        <w:tc>
+          <w:tcPr/>
+          <w:p>
+            <w:pPr>
+              <w:spacing w:line="240" w:lineRule="auto"/>
+              <w:rPr>
+                <w:rFonts w:ascii="Times New Roman" w:cs="Times New Roman" w:eastAsia="Times New Roman" w:hAnsi="Times New Roman"/>
+                <w:b w:val="1"/>
+                <w:sz w:val="24"/>
+                <w:szCs w:val="24"/>
+              </w:rPr>
+            </w:pPr>
+            <w:r>
+              <w:rPr>
+                <w:rFonts w:ascii="Times New Roman" w:cs="Times New Roman" w:eastAsia="Times New Roman" w:hAnsi="Times New Roman"/>
+                <w:b w:val="1"/>
+                <w:sz w:val="24"/>
+                <w:szCs w:val="24"/>
+                <w:rtl w:val="0"/>
+              </w:rPr>
+              <w:t xml:space="preserve">Dòng cơ bản</w:t>
+            </w:r>
+          </w:p>
+        </w:tc>
+        <w:tc>
+          <w:tcPr/>
+          <w:p>
+            <w:pPr>
+              <w:spacing w:line="259" w:lineRule="auto"/>
+              <w:ind w:left="720" w:firstLine="0"/>
+              <w:rPr>
+                <w:rFonts w:ascii="Times New Roman" w:cs="Times New Roman" w:eastAsia="Times New Roman" w:hAnsi="Times New Roman"/>
+                <w:sz w:val="24"/>
+                <w:szCs w:val="24"/>
+              </w:rPr>
+            </w:pPr>
+            <w:r>
+              <w:rPr>
+                <w:rtl w:val="0"/>
+              </w:rPr>
+            </w:r>
+          </w:p>
+          <w:p>
+            <w:pPr>
+              <w:numPr>
+                <w:ilvl w:val="0"/>
+                <w:numId w:val="2"/>
+              </w:numPr>
+              <w:spacing w:line="259" w:lineRule="auto"/>
+              <w:ind w:left="1080" w:hanging="360"/>
+              <w:rPr>
+                <w:rFonts w:ascii="Times New Roman" w:cs="Times New Roman" w:eastAsia="Times New Roman" w:hAnsi="Times New Roman"/>
+                <w:sz w:val="24"/>
+                <w:szCs w:val="24"/>
+              </w:rPr>
+            </w:pPr>
+            <w:r>
+              <w:rPr>
+                <w:rFonts w:ascii="Times New Roman" w:cs="Times New Roman" w:eastAsia="Times New Roman" w:hAnsi="Times New Roman"/>
+                <w:sz w:val="24"/>
+                <w:szCs w:val="24"/>
+                <w:rtl w:val="0"/>
+              </w:rPr>
+              <w:t xml:space="preserve">[IN] Thủ thư nhập mã thẻ thư viện</w:t>
+            </w:r>
+          </w:p>
+          <w:p>
+            <w:pPr>
+              <w:numPr>
+                <w:ilvl w:val="0"/>
+                <w:numId w:val="2"/>
+              </w:numPr>
+              <w:spacing w:line="259" w:lineRule="auto"/>
+              <w:ind w:left="1080" w:hanging="360"/>
+              <w:rPr>
+                <w:rFonts w:ascii="Times New Roman" w:cs="Times New Roman" w:eastAsia="Times New Roman" w:hAnsi="Times New Roman"/>
+                <w:sz w:val="24"/>
+                <w:szCs w:val="24"/>
+              </w:rPr>
+            </w:pPr>
+            <w:r>
+              <w:rPr>
+                <w:rFonts w:ascii="Times New Roman" w:cs="Times New Roman" w:eastAsia="Times New Roman" w:hAnsi="Times New Roman"/>
+                <w:sz w:val="24"/>
+                <w:szCs w:val="24"/>
+                <w:rtl w:val="0"/>
+              </w:rPr>
+              <w:t xml:space="preserve">[OUT] Hệ thống trả về những thông tin độc giả</w:t>
+            </w:r>
+          </w:p>
+          <w:p>
+            <w:pPr>
+              <w:numPr>
+                <w:ilvl w:val="0"/>
+                <w:numId w:val="2"/>
+              </w:numPr>
+              <w:spacing w:line="259" w:lineRule="auto"/>
+              <w:ind w:left="1080" w:hanging="360"/>
+              <w:rPr>
+                <w:rFonts w:ascii="Times New Roman" w:cs="Times New Roman" w:eastAsia="Times New Roman" w:hAnsi="Times New Roman"/>
+                <w:sz w:val="24"/>
+                <w:szCs w:val="24"/>
+              </w:rPr>
+            </w:pPr>
+            <w:r>
+              <w:rPr>
+                <w:rFonts w:ascii="Times New Roman" w:cs="Times New Roman" w:eastAsia="Times New Roman" w:hAnsi="Times New Roman"/>
+                <w:sz w:val="24"/>
+                <w:szCs w:val="24"/>
+                <w:rtl w:val="0"/>
+              </w:rPr>
+              <w:t xml:space="preserve">[IN] Thủ thư nhập ISBN sách</w:t>
+            </w:r>
+          </w:p>
+          <w:p>
+            <w:pPr>
+              <w:numPr>
+                <w:ilvl w:val="0"/>
+                <w:numId w:val="2"/>
+              </w:numPr>
+              <w:spacing w:line="259" w:lineRule="auto"/>
+              <w:ind w:left="1080" w:hanging="360"/>
+              <w:rPr>
+                <w:rFonts w:ascii="Times New Roman" w:cs="Times New Roman" w:eastAsia="Times New Roman" w:hAnsi="Times New Roman"/>
+                <w:sz w:val="24"/>
+                <w:szCs w:val="24"/>
+              </w:rPr>
+            </w:pPr>
+            <w:r>
+              <w:rPr>
+                <w:rFonts w:ascii="Times New Roman" w:cs="Times New Roman" w:eastAsia="Times New Roman" w:hAnsi="Times New Roman"/>
+                <w:sz w:val="24"/>
+                <w:szCs w:val="24"/>
+                <w:rtl w:val="0"/>
+              </w:rPr>
+              <w:t xml:space="preserve">[OUT] Hệ thống in ra thông tin sách</w:t>
+            </w:r>
+          </w:p>
+          <w:p>
+            <w:pPr>
+              <w:numPr>
+                <w:ilvl w:val="0"/>
+                <w:numId w:val="2"/>
+              </w:numPr>
+              <w:spacing w:line="259" w:lineRule="auto"/>
+              <w:ind w:left="1080" w:hanging="360"/>
+              <w:rPr>
+                <w:rFonts w:ascii="Times New Roman" w:cs="Times New Roman" w:eastAsia="Times New Roman" w:hAnsi="Times New Roman"/>
+                <w:sz w:val="24"/>
+                <w:szCs w:val="24"/>
+              </w:rPr>
+            </w:pPr>
+            <w:r>
+              <w:rPr>
+                <w:rFonts w:ascii="Times New Roman" w:cs="Times New Roman" w:eastAsia="Times New Roman" w:hAnsi="Times New Roman"/>
+                <w:sz w:val="24"/>
+                <w:szCs w:val="24"/>
+                <w:rtl w:val="0"/>
+              </w:rPr>
+              <w:t xml:space="preserve">[IN] Thủ như  tạo phiếu mượn sách</w:t>
+            </w:r>
+          </w:p>
+          <w:p>
+            <w:pPr>
+              <w:numPr>
+                <w:ilvl w:val="0"/>
+                <w:numId w:val="2"/>
+              </w:numPr>
+              <w:spacing w:after="160" w:line="259" w:lineRule="auto"/>
+              <w:ind w:left="1080" w:hanging="360"/>
+              <w:rPr>
+                <w:rFonts w:ascii="Times New Roman" w:cs="Times New Roman" w:eastAsia="Times New Roman" w:hAnsi="Times New Roman"/>
+                <w:sz w:val="24"/>
+                <w:szCs w:val="24"/>
+              </w:rPr>
+            </w:pPr>
+            <w:r>
+              <w:rPr>
+                <w:rFonts w:ascii="Times New Roman" w:cs="Times New Roman" w:eastAsia="Times New Roman" w:hAnsi="Times New Roman"/>
+                <w:sz w:val="24"/>
+                <w:szCs w:val="24"/>
+                <w:rtl w:val="0"/>
+              </w:rPr>
+              <w:t xml:space="preserve">[OUT] Hệ thống thông báo  thành công </w:t>
+            </w:r>
+          </w:p>
+        </w:tc>
+      </w:tr>
+      <w:tr>
+        <w:tc>
+          <w:tcPr/>
+          <w:p>
+            <w:pPr>
+              <w:spacing w:line="240" w:lineRule="auto"/>
+              <w:rPr>
+                <w:rFonts w:ascii="Times New Roman" w:cs="Times New Roman" w:eastAsia="Times New Roman" w:hAnsi="Times New Roman"/>
+                <w:b w:val="1"/>
+                <w:sz w:val="24"/>
+                <w:szCs w:val="24"/>
+              </w:rPr>
+            </w:pPr>
+            <w:r>
+              <w:rPr>
+                <w:rFonts w:ascii="Times New Roman" w:cs="Times New Roman" w:eastAsia="Times New Roman" w:hAnsi="Times New Roman"/>
+                <w:b w:val="1"/>
+                <w:sz w:val="24"/>
+                <w:szCs w:val="24"/>
+                <w:rtl w:val="0"/>
+              </w:rPr>
+              <w:t xml:space="preserve">Dòng phụ</w:t>
+            </w:r>
+          </w:p>
+        </w:tc>
+        <w:tc>
+          <w:tcPr/>
+          <w:p>
+            <w:pPr>
+              <w:spacing w:line="240" w:lineRule="auto"/>
+              <w:rPr>
+                <w:rFonts w:ascii="Times New Roman" w:cs="Times New Roman" w:eastAsia="Times New Roman" w:hAnsi="Times New Roman"/>
+                <w:sz w:val="24"/>
+                <w:szCs w:val="24"/>
+              </w:rPr>
+            </w:pPr>
+            <w:r>
+              <w:rPr>
+                <w:rtl w:val="0"/>
+              </w:rPr>
+            </w:r>
+          </w:p>
+        </w:tc>
+      </w:tr>
+      <w:tr>
+        <w:tc>
+          <w:tcPr/>
+          <w:p>
+            <w:pPr>
+              <w:spacing w:line="240" w:lineRule="auto"/>
+              <w:rPr>
+                <w:rFonts w:ascii="Times New Roman" w:cs="Times New Roman" w:eastAsia="Times New Roman" w:hAnsi="Times New Roman"/>
+                <w:b w:val="1"/>
+                <w:sz w:val="24"/>
+                <w:szCs w:val="24"/>
+              </w:rPr>
+            </w:pPr>
+            <w:r>
+              <w:rPr>
+                <w:rFonts w:ascii="Times New Roman" w:cs="Times New Roman" w:eastAsia="Times New Roman" w:hAnsi="Times New Roman"/>
+                <w:b w:val="1"/>
+                <w:sz w:val="24"/>
+                <w:szCs w:val="24"/>
+                <w:rtl w:val="0"/>
+              </w:rPr>
               <w:t xml:space="preserve">Dòng ngoại lệ</w:t>
             </w:r>
           </w:p>
@@ -2286,78 +2319,22 @@
           <w:tcPr/>
           <w:p>
             <w:pPr>
-              <w:spacing w:line="240" w:lineRule="auto"/>
-              <w:rPr>
-                <w:rFonts w:ascii="Times New Roman" w:cs="Times New Roman" w:eastAsia="Times New Roman" w:hAnsi="Times New Roman"/>
-                <w:sz w:val="24"/>
-                <w:szCs w:val="24"/>
-              </w:rPr>
-            </w:pPr>
-            <w:r>
-              <w:rPr>
-                <w:rFonts w:ascii="Times New Roman" w:cs="Times New Roman" w:eastAsia="Times New Roman" w:hAnsi="Times New Roman"/>
-                <w:sz w:val="24"/>
-                <w:szCs w:val="24"/>
-                <w:rtl w:val="0"/>
-              </w:rPr>
-              <w:t xml:space="preserve">A1a.2: [OUT] Nếu thẻ không hợp lệ, sách không được mượn  hoặc người dùng không có quyền thì sẽ gửi về thông báo thêm thất bại</w:t>
-            </w:r>
-          </w:p>
-          <w:p>
-            <w:pPr>
-              <w:spacing w:line="240" w:lineRule="auto"/>
-              <w:rPr>
-                <w:rFonts w:ascii="Times New Roman" w:cs="Times New Roman" w:eastAsia="Times New Roman" w:hAnsi="Times New Roman"/>
-                <w:sz w:val="24"/>
-                <w:szCs w:val="24"/>
-              </w:rPr>
-            </w:pPr>
-            <w:r>
-              <w:rPr>
-                <w:rFonts w:ascii="Times New Roman" w:cs="Times New Roman" w:eastAsia="Times New Roman" w:hAnsi="Times New Roman"/>
-                <w:sz w:val="24"/>
-                <w:szCs w:val="24"/>
-                <w:rtl w:val="0"/>
-              </w:rPr>
-              <w:t xml:space="preserve"> A1b.2: [OUT] Nếu độc giả chưa mượn sách hoặc sách mượn đã được trả đủ  hoặc người dùng không có quyền thì gửi về thông báo không tìm thấy sách thỏa điều kiện</w:t>
-            </w:r>
-          </w:p>
-          <w:p>
-            <w:pPr>
-              <w:spacing w:line="240" w:lineRule="auto"/>
-              <w:rPr>
-                <w:rFonts w:ascii="Times New Roman" w:cs="Times New Roman" w:eastAsia="Times New Roman" w:hAnsi="Times New Roman"/>
-                <w:sz w:val="24"/>
-                <w:szCs w:val="24"/>
-              </w:rPr>
-            </w:pPr>
-            <w:r>
-              <w:rPr>
-                <w:rFonts w:ascii="Times New Roman" w:cs="Times New Roman" w:eastAsia="Times New Roman" w:hAnsi="Times New Roman"/>
-                <w:sz w:val="24"/>
-                <w:szCs w:val="24"/>
-                <w:rtl w:val="0"/>
-              </w:rPr>
-              <w:t xml:space="preserve">A1c.3: [OUT] Nếu thông tin sai hoặc người dùng không có quyền thì sẽ gửi về thông báo chỉnh sửa thất bại</w:t>
-            </w:r>
-          </w:p>
-          <w:p>
-            <w:pPr>
-              <w:spacing w:line="240" w:lineRule="auto"/>
-              <w:rPr>
-                <w:rFonts w:ascii="Times New Roman" w:cs="Times New Roman" w:eastAsia="Times New Roman" w:hAnsi="Times New Roman"/>
-                <w:sz w:val="24"/>
-                <w:szCs w:val="24"/>
-              </w:rPr>
-            </w:pPr>
-            <w:r>
-              <w:rPr>
-                <w:rFonts w:ascii="Times New Roman" w:cs="Times New Roman" w:eastAsia="Times New Roman" w:hAnsi="Times New Roman"/>
-                <w:sz w:val="24"/>
-                <w:szCs w:val="24"/>
-                <w:rtl w:val="0"/>
-              </w:rPr>
-              <w:t xml:space="preserve">A1d.3: [OUT] Nếu thông tin sai hoặc người dùng không có quyền thì sẽ gửi về thông báo xóa thất bại</w:t>
+              <w:rPr>
+                <w:rFonts w:ascii="Times New Roman" w:cs="Times New Roman" w:eastAsia="Times New Roman" w:hAnsi="Times New Roman"/>
+                <w:sz w:val="24"/>
+                <w:szCs w:val="24"/>
+              </w:rPr>
+            </w:pPr>
+            <w:r>
+              <w:rPr>
+                <w:rFonts w:ascii="Times New Roman" w:cs="Times New Roman" w:eastAsia="Times New Roman" w:hAnsi="Times New Roman"/>
+                <w:sz w:val="24"/>
+                <w:szCs w:val="24"/>
+                <w:rtl w:val="0"/>
+              </w:rPr>
+              <w:t xml:space="preserve">2.A Nếu thông tin thẻ không hợp lệ, bỏ qua 3, 4, 5, 6</w:t>
+              <w:br w:type="textWrapping"/>
+              <w:t xml:space="preserve">4.A Nếu sách không thể được mượn, bỏ qua 5, 6</w:t>
             </w:r>
           </w:p>
         </w:tc>
@@ -2366,18 +2343,11 @@
     <w:p>
       <w:pPr>
         <w:spacing w:after="160" w:line="259" w:lineRule="auto"/>
-        <w:rPr/>
-      </w:pPr>
-      <w:r>
-        <w:rPr>
-          <w:rtl w:val="0"/>
-        </w:rPr>
-      </w:r>
-    </w:p>
-    <w:p>
-      <w:pPr>
-        <w:spacing w:after="160" w:line="259" w:lineRule="auto"/>
-        <w:rPr/>
+        <w:rPr>
+          <w:rFonts w:ascii="Times New Roman" w:cs="Times New Roman" w:eastAsia="Times New Roman" w:hAnsi="Times New Roman"/>
+          <w:sz w:val="32"/>
+          <w:szCs w:val="32"/>
+        </w:rPr>
       </w:pPr>
       <w:r>
         <w:rPr>
@@ -2417,21 +2387,6 @@
           <w:rtl w:val="0"/>
         </w:rPr>
         <w:t xml:space="preserve">Yeu cau 4.5 : Sequence Diagram</w:t>
-      </w:r>
-    </w:p>
-    <w:p>
-      <w:pPr>
-        <w:spacing w:after="160" w:line="259" w:lineRule="auto"/>
-        <w:rPr>
-          <w:i w:val="1"/>
-        </w:rPr>
-      </w:pPr>
-      <w:r>
-        <w:rPr>
-          <w:i w:val="1"/>
-          <w:rtl w:val="0"/>
-        </w:rPr>
-        <w:t xml:space="preserve">Reader and Book all are valid</w:t>
       </w:r>
     </w:p>
     <w:p>
@@ -2443,14 +2398,14 @@
         <w:rPr/>
         <w:drawing>
           <wp:inline distB="114300" distT="114300" distL="114300" distR="114300">
-            <wp:extent cx="5943600" cy="3848100"/>
+            <wp:extent cx="5943600" cy="2870200"/>
             <wp:effectExtent b="0" l="0" r="0" t="0"/>
-            <wp:docPr id="5" name="image4.png"/>
+            <wp:docPr id="2" name="image5.png"/>
             <a:graphic>
               <a:graphicData uri="http://schemas.openxmlformats.org/drawingml/2006/picture">
                 <pic:pic>
                   <pic:nvPicPr>
-                    <pic:cNvPr id="0" name="image4.png"/>
+                    <pic:cNvPr id="0" name="image5.png"/>
                     <pic:cNvPicPr preferRelativeResize="0"/>
                   </pic:nvPicPr>
                   <pic:blipFill>
@@ -2463,7 +2418,7 @@
                   <pic:spPr>
                     <a:xfrm>
                       <a:off x="0" y="0"/>
-                      <a:ext cx="5943600" cy="3848100"/>
+                      <a:ext cx="5943600" cy="2870200"/>
                     </a:xfrm>
                     <a:prstGeom prst="rect"/>
                     <a:ln/>
@@ -2489,120 +2444,7 @@
         <w:rPr>
           <w:rtl w:val="0"/>
         </w:rPr>
-      </w:r>
-    </w:p>
-    <w:p>
-      <w:pPr>
-        <w:spacing w:after="160" w:line="259" w:lineRule="auto"/>
-        <w:rPr/>
-      </w:pPr>
-      <w:r>
-        <w:rPr>
-          <w:rtl w:val="0"/>
-        </w:rPr>
-      </w:r>
-    </w:p>
-    <w:p>
-      <w:pPr>
-        <w:spacing w:after="160" w:line="259" w:lineRule="auto"/>
-        <w:rPr/>
-      </w:pPr>
-      <w:r>
-        <w:rPr>
-          <w:rtl w:val="0"/>
-        </w:rPr>
-      </w:r>
-    </w:p>
-    <w:p>
-      <w:pPr>
-        <w:spacing w:after="160" w:line="259" w:lineRule="auto"/>
-        <w:rPr/>
-      </w:pPr>
-      <w:r>
-        <w:rPr>
-          <w:rtl w:val="0"/>
-        </w:rPr>
-      </w:r>
-    </w:p>
-    <w:p>
-      <w:pPr>
-        <w:spacing w:after="160" w:line="259" w:lineRule="auto"/>
-        <w:rPr/>
-      </w:pPr>
-      <w:r>
-        <w:rPr>
-          <w:rtl w:val="0"/>
-        </w:rPr>
-      </w:r>
-    </w:p>
-    <w:p>
-      <w:pPr>
-        <w:spacing w:after="160" w:line="259" w:lineRule="auto"/>
-        <w:rPr/>
-      </w:pPr>
-      <w:r>
-        <w:rPr>
-          <w:rtl w:val="0"/>
-        </w:rPr>
-      </w:r>
-    </w:p>
-    <w:p>
-      <w:pPr>
-        <w:spacing w:after="160" w:line="259" w:lineRule="auto"/>
-        <w:rPr/>
-      </w:pPr>
-      <w:r>
-        <w:rPr>
-          <w:rtl w:val="0"/>
-        </w:rPr>
-      </w:r>
-    </w:p>
-    <w:p>
-      <w:pPr>
-        <w:spacing w:after="160" w:line="259" w:lineRule="auto"/>
-        <w:rPr/>
-      </w:pPr>
-      <w:r>
-        <w:rPr>
-          <w:rtl w:val="0"/>
-        </w:rPr>
-      </w:r>
-    </w:p>
-    <w:p>
-      <w:pPr>
-        <w:spacing w:after="160" w:line="259" w:lineRule="auto"/>
-        <w:rPr/>
-      </w:pPr>
-      <w:r>
-        <w:rPr>
-          <w:rtl w:val="0"/>
-        </w:rPr>
-      </w:r>
-    </w:p>
-    <w:p>
-      <w:pPr>
-        <w:spacing w:after="160" w:line="259" w:lineRule="auto"/>
-        <w:rPr/>
-      </w:pPr>
-      <w:r>
-        <w:rPr>
-          <w:rtl w:val="0"/>
-        </w:rPr>
-      </w:r>
-    </w:p>
-    <w:p>
-      <w:pPr>
-        <w:spacing w:after="160" w:line="259" w:lineRule="auto"/>
-        <w:rPr>
-          <w:i w:val="1"/>
-        </w:rPr>
-      </w:pPr>
-      <w:r>
-        <w:rPr>
-          <w:i w:val="1"/>
-          <w:rtl w:val="0"/>
-        </w:rPr>
-        <w:t xml:space="preserve">Reader or Book is invalid</w:t>
+        <w:t xml:space="preserve">Yêu cầu 5: Thiết kế giao diện</w:t>
       </w:r>
     </w:p>
     <w:p>
@@ -2614,14 +2456,14 @@
         <w:rPr/>
         <w:drawing>
           <wp:inline distB="114300" distT="114300" distL="114300" distR="114300">
-            <wp:extent cx="5943600" cy="4013200"/>
+            <wp:extent cx="5943600" cy="3390900"/>
             <wp:effectExtent b="0" l="0" r="0" t="0"/>
-            <wp:docPr id="3" name="image5.png"/>
+            <wp:docPr id="3" name="image4.png"/>
             <a:graphic>
               <a:graphicData uri="http://schemas.openxmlformats.org/drawingml/2006/picture">
                 <pic:pic>
                   <pic:nvPicPr>
-                    <pic:cNvPr id="0" name="image5.png"/>
+                    <pic:cNvPr id="0" name="image4.png"/>
                     <pic:cNvPicPr preferRelativeResize="0"/>
                   </pic:nvPicPr>
                   <pic:blipFill>
@@ -2634,7 +2476,7 @@
                   <pic:spPr>
                     <a:xfrm>
                       <a:off x="0" y="0"/>
-                      <a:ext cx="5943600" cy="4013200"/>
+                      <a:ext cx="5943600" cy="3390900"/>
                     </a:xfrm>
                     <a:prstGeom prst="rect"/>
                     <a:ln/>
@@ -2677,223 +2519,315 @@
     <w:lvl w:ilvl="0">
       <w:start w:val="1"/>
       <w:numFmt w:val="bullet"/>
-      <w:lvlText w:val="●"/>
+      <w:lvlText w:val="-"/>
       <w:lvlJc w:val="left"/>
       <w:pPr>
         <w:ind w:left="720" w:hanging="360"/>
+      </w:pPr>
+      <w:rPr>
+        <w:rFonts w:ascii="Times New Roman" w:cs="Times New Roman" w:eastAsia="Times New Roman" w:hAnsi="Times New Roman"/>
+      </w:rPr>
+    </w:lvl>
+    <w:lvl w:ilvl="1">
+      <w:start w:val="1"/>
+      <w:numFmt w:val="bullet"/>
+      <w:lvlText w:val="o"/>
+      <w:lvlJc w:val="left"/>
+      <w:pPr>
+        <w:ind w:left="1440" w:hanging="360"/>
+      </w:pPr>
+      <w:rPr>
+        <w:rFonts w:ascii="Courier New" w:cs="Courier New" w:eastAsia="Courier New" w:hAnsi="Courier New"/>
+      </w:rPr>
+    </w:lvl>
+    <w:lvl w:ilvl="2">
+      <w:start w:val="1"/>
+      <w:numFmt w:val="bullet"/>
+      <w:lvlText w:val="▪"/>
+      <w:lvlJc w:val="left"/>
+      <w:pPr>
+        <w:ind w:left="2160" w:hanging="360"/>
       </w:pPr>
       <w:rPr>
         <w:rFonts w:ascii="Noto Sans Symbols" w:cs="Noto Sans Symbols" w:eastAsia="Noto Sans Symbols" w:hAnsi="Noto Sans Symbols"/>
       </w:rPr>
     </w:lvl>
-    <w:lvl w:ilvl="1">
+    <w:lvl w:ilvl="3">
+      <w:start w:val="1"/>
+      <w:numFmt w:val="bullet"/>
+      <w:lvlText w:val="●"/>
+      <w:lvlJc w:val="left"/>
+      <w:pPr>
+        <w:ind w:left="2880" w:hanging="360"/>
+      </w:pPr>
+      <w:rPr>
+        <w:rFonts w:ascii="Noto Sans Symbols" w:cs="Noto Sans Symbols" w:eastAsia="Noto Sans Symbols" w:hAnsi="Noto Sans Symbols"/>
+      </w:rPr>
+    </w:lvl>
+    <w:lvl w:ilvl="4">
       <w:start w:val="1"/>
       <w:numFmt w:val="bullet"/>
       <w:lvlText w:val="o"/>
       <w:lvlJc w:val="left"/>
       <w:pPr>
-        <w:ind w:left="1440" w:hanging="360"/>
+        <w:ind w:left="3600" w:hanging="360"/>
       </w:pPr>
       <w:rPr>
         <w:rFonts w:ascii="Courier New" w:cs="Courier New" w:eastAsia="Courier New" w:hAnsi="Courier New"/>
       </w:rPr>
     </w:lvl>
-    <w:lvl w:ilvl="2">
+    <w:lvl w:ilvl="5">
       <w:start w:val="1"/>
       <w:numFmt w:val="bullet"/>
       <w:lvlText w:val="▪"/>
       <w:lvlJc w:val="left"/>
       <w:pPr>
-        <w:ind w:left="2160" w:hanging="360"/>
+        <w:ind w:left="4320" w:hanging="360"/>
       </w:pPr>
       <w:rPr>
         <w:rFonts w:ascii="Noto Sans Symbols" w:cs="Noto Sans Symbols" w:eastAsia="Noto Sans Symbols" w:hAnsi="Noto Sans Symbols"/>
       </w:rPr>
     </w:lvl>
-    <w:lvl w:ilvl="3">
+    <w:lvl w:ilvl="6">
       <w:start w:val="1"/>
       <w:numFmt w:val="bullet"/>
       <w:lvlText w:val="●"/>
       <w:lvlJc w:val="left"/>
       <w:pPr>
-        <w:ind w:left="2880" w:hanging="360"/>
+        <w:ind w:left="5040" w:hanging="360"/>
       </w:pPr>
       <w:rPr>
         <w:rFonts w:ascii="Noto Sans Symbols" w:cs="Noto Sans Symbols" w:eastAsia="Noto Sans Symbols" w:hAnsi="Noto Sans Symbols"/>
       </w:rPr>
     </w:lvl>
-    <w:lvl w:ilvl="4">
+    <w:lvl w:ilvl="7">
       <w:start w:val="1"/>
       <w:numFmt w:val="bullet"/>
       <w:lvlText w:val="o"/>
       <w:lvlJc w:val="left"/>
       <w:pPr>
-        <w:ind w:left="3600" w:hanging="360"/>
+        <w:ind w:left="5760" w:hanging="360"/>
       </w:pPr>
       <w:rPr>
         <w:rFonts w:ascii="Courier New" w:cs="Courier New" w:eastAsia="Courier New" w:hAnsi="Courier New"/>
       </w:rPr>
     </w:lvl>
-    <w:lvl w:ilvl="5">
+    <w:lvl w:ilvl="8">
       <w:start w:val="1"/>
       <w:numFmt w:val="bullet"/>
       <w:lvlText w:val="▪"/>
       <w:lvlJc w:val="left"/>
       <w:pPr>
-        <w:ind w:left="4320" w:hanging="360"/>
+        <w:ind w:left="6480" w:hanging="360"/>
       </w:pPr>
       <w:rPr>
         <w:rFonts w:ascii="Noto Sans Symbols" w:cs="Noto Sans Symbols" w:eastAsia="Noto Sans Symbols" w:hAnsi="Noto Sans Symbols"/>
       </w:rPr>
     </w:lvl>
+  </w:abstractNum>
+  <w:abstractNum w:abstractNumId="2">
+    <w:lvl w:ilvl="0">
+      <w:start w:val="1"/>
+      <w:numFmt w:val="decimal"/>
+      <w:lvlText w:val="%1."/>
+      <w:lvlJc w:val="left"/>
+      <w:pPr>
+        <w:ind w:left="1080" w:hanging="360"/>
+      </w:pPr>
+      <w:rPr/>
+    </w:lvl>
+    <w:lvl w:ilvl="1">
+      <w:start w:val="1"/>
+      <w:numFmt w:val="lowerLetter"/>
+      <w:lvlText w:val="%2."/>
+      <w:lvlJc w:val="left"/>
+      <w:pPr>
+        <w:ind w:left="1800" w:hanging="360"/>
+      </w:pPr>
+      <w:rPr/>
+    </w:lvl>
+    <w:lvl w:ilvl="2">
+      <w:start w:val="1"/>
+      <w:numFmt w:val="lowerRoman"/>
+      <w:lvlText w:val="%3."/>
+      <w:lvlJc w:val="right"/>
+      <w:pPr>
+        <w:ind w:left="2520" w:hanging="180"/>
+      </w:pPr>
+      <w:rPr/>
+    </w:lvl>
+    <w:lvl w:ilvl="3">
+      <w:start w:val="1"/>
+      <w:numFmt w:val="decimal"/>
+      <w:lvlText w:val="%4."/>
+      <w:lvlJc w:val="left"/>
+      <w:pPr>
+        <w:ind w:left="3240" w:hanging="360"/>
+      </w:pPr>
+      <w:rPr/>
+    </w:lvl>
+    <w:lvl w:ilvl="4">
+      <w:start w:val="1"/>
+      <w:numFmt w:val="lowerLetter"/>
+      <w:lvlText w:val="%5."/>
+      <w:lvlJc w:val="left"/>
+      <w:pPr>
+        <w:ind w:left="3960" w:hanging="360"/>
+      </w:pPr>
+      <w:rPr/>
+    </w:lvl>
+    <w:lvl w:ilvl="5">
+      <w:start w:val="1"/>
+      <w:numFmt w:val="lowerRoman"/>
+      <w:lvlText w:val="%6."/>
+      <w:lvlJc w:val="right"/>
+      <w:pPr>
+        <w:ind w:left="4680" w:hanging="180"/>
+      </w:pPr>
+      <w:rPr/>
+    </w:lvl>
     <w:lvl w:ilvl="6">
+      <w:start w:val="1"/>
+      <w:numFmt w:val="decimal"/>
+      <w:lvlText w:val="%7."/>
+      <w:lvlJc w:val="left"/>
+      <w:pPr>
+        <w:ind w:left="5400" w:hanging="360"/>
+      </w:pPr>
+      <w:rPr/>
+    </w:lvl>
+    <w:lvl w:ilvl="7">
+      <w:start w:val="1"/>
+      <w:numFmt w:val="lowerLetter"/>
+      <w:lvlText w:val="%8."/>
+      <w:lvlJc w:val="left"/>
+      <w:pPr>
+        <w:ind w:left="6120" w:hanging="360"/>
+      </w:pPr>
+      <w:rPr/>
+    </w:lvl>
+    <w:lvl w:ilvl="8">
+      <w:start w:val="1"/>
+      <w:numFmt w:val="lowerRoman"/>
+      <w:lvlText w:val="%9."/>
+      <w:lvlJc w:val="right"/>
+      <w:pPr>
+        <w:ind w:left="6840" w:hanging="180"/>
+      </w:pPr>
+      <w:rPr/>
+    </w:lvl>
+  </w:abstractNum>
+  <w:abstractNum w:abstractNumId="3">
+    <w:lvl w:ilvl="0">
+      <w:start w:val="1"/>
+      <w:numFmt w:val="bullet"/>
+      <w:lvlText w:val="-"/>
+      <w:lvlJc w:val="left"/>
+      <w:pPr>
+        <w:ind w:left="720" w:hanging="360"/>
+      </w:pPr>
+      <w:rPr>
+        <w:rFonts w:ascii="Times New Roman" w:cs="Times New Roman" w:eastAsia="Times New Roman" w:hAnsi="Times New Roman"/>
+      </w:rPr>
+    </w:lvl>
+    <w:lvl w:ilvl="1">
+      <w:start w:val="1"/>
+      <w:numFmt w:val="bullet"/>
+      <w:lvlText w:val="o"/>
+      <w:lvlJc w:val="left"/>
+      <w:pPr>
+        <w:ind w:left="1440" w:hanging="360"/>
+      </w:pPr>
+      <w:rPr>
+        <w:rFonts w:ascii="Courier New" w:cs="Courier New" w:eastAsia="Courier New" w:hAnsi="Courier New"/>
+      </w:rPr>
+    </w:lvl>
+    <w:lvl w:ilvl="2">
+      <w:start w:val="1"/>
+      <w:numFmt w:val="bullet"/>
+      <w:lvlText w:val="▪"/>
+      <w:lvlJc w:val="left"/>
+      <w:pPr>
+        <w:ind w:left="2160" w:hanging="360"/>
+      </w:pPr>
+      <w:rPr>
+        <w:rFonts w:ascii="Noto Sans Symbols" w:cs="Noto Sans Symbols" w:eastAsia="Noto Sans Symbols" w:hAnsi="Noto Sans Symbols"/>
+      </w:rPr>
+    </w:lvl>
+    <w:lvl w:ilvl="3">
       <w:start w:val="1"/>
       <w:numFmt w:val="bullet"/>
       <w:lvlText w:val="●"/>
       <w:lvlJc w:val="left"/>
       <w:pPr>
-        <w:ind w:left="5040" w:hanging="360"/>
+        <w:ind w:left="2880" w:hanging="360"/>
       </w:pPr>
       <w:rPr>
         <w:rFonts w:ascii="Noto Sans Symbols" w:cs="Noto Sans Symbols" w:eastAsia="Noto Sans Symbols" w:hAnsi="Noto Sans Symbols"/>
       </w:rPr>
     </w:lvl>
-    <w:lvl w:ilvl="7">
+    <w:lvl w:ilvl="4">
       <w:start w:val="1"/>
       <w:numFmt w:val="bullet"/>
       <w:lvlText w:val="o"/>
       <w:lvlJc w:val="left"/>
       <w:pPr>
-        <w:ind w:left="5760" w:hanging="360"/>
+        <w:ind w:left="3600" w:hanging="360"/>
       </w:pPr>
       <w:rPr>
         <w:rFonts w:ascii="Courier New" w:cs="Courier New" w:eastAsia="Courier New" w:hAnsi="Courier New"/>
       </w:rPr>
     </w:lvl>
-    <w:lvl w:ilvl="8">
+    <w:lvl w:ilvl="5">
       <w:start w:val="1"/>
       <w:numFmt w:val="bullet"/>
       <w:lvlText w:val="▪"/>
       <w:lvlJc w:val="left"/>
       <w:pPr>
-        <w:ind w:left="6480" w:hanging="360"/>
+        <w:ind w:left="4320" w:hanging="360"/>
       </w:pPr>
       <w:rPr>
         <w:rFonts w:ascii="Noto Sans Symbols" w:cs="Noto Sans Symbols" w:eastAsia="Noto Sans Symbols" w:hAnsi="Noto Sans Symbols"/>
       </w:rPr>
     </w:lvl>
-  </w:abstractNum>
-  <w:abstractNum w:abstractNumId="2">
-    <w:lvl w:ilvl="0">
+    <w:lvl w:ilvl="6">
       <w:start w:val="1"/>
       <w:numFmt w:val="bullet"/>
-      <w:lvlText w:val="-"/>
+      <w:lvlText w:val="●"/>
       <w:lvlJc w:val="left"/>
       <w:pPr>
-        <w:ind w:left="720" w:hanging="360"/>
+        <w:ind w:left="5040" w:hanging="360"/>
       </w:pPr>
       <w:rPr>
-        <w:rFonts w:ascii="Times New Roman" w:cs="Times New Roman" w:eastAsia="Times New Roman" w:hAnsi="Times New Roman"/>
+        <w:rFonts w:ascii="Noto Sans Symbols" w:cs="Noto Sans Symbols" w:eastAsia="Noto Sans Symbols" w:hAnsi="Noto Sans Symbols"/>
       </w:rPr>
     </w:lvl>
-    <w:lvl w:ilvl="1">
+    <w:lvl w:ilvl="7">
       <w:start w:val="1"/>
       <w:numFmt w:val="bullet"/>
       <w:lvlText w:val="o"/>
       <w:lvlJc w:val="left"/>
       <w:pPr>
-        <w:ind w:left="1440" w:hanging="360"/>
+        <w:ind w:left="5760" w:hanging="360"/>
       </w:pPr>
       <w:rPr>
         <w:rFonts w:ascii="Courier New" w:cs="Courier New" w:eastAsia="Courier New" w:hAnsi="Courier New"/>
       </w:rPr>
     </w:lvl>
-    <w:lvl w:ilvl="2">
+    <w:lvl w:ilvl="8">
       <w:start w:val="1"/>
       <w:numFmt w:val="bullet"/>
       <w:lvlText w:val="▪"/>
       <w:lvlJc w:val="left"/>
       <w:pPr>
-        <w:ind w:left="2160" w:hanging="360"/>
+        <w:ind w:left="6480" w:hanging="360"/>
       </w:pPr>
       <w:rPr>
         <w:rFonts w:ascii="Noto Sans Symbols" w:cs="Noto Sans Symbols" w:eastAsia="Noto Sans Symbols" w:hAnsi="Noto Sans Symbols"/>
       </w:rPr>
     </w:lvl>
-    <w:lvl w:ilvl="3">
-      <w:start w:val="1"/>
-      <w:numFmt w:val="bullet"/>
-      <w:lvlText w:val="●"/>
-      <w:lvlJc w:val="left"/>
-      <w:pPr>
-        <w:ind w:left="2880" w:hanging="360"/>
-      </w:pPr>
-      <w:rPr>
-        <w:rFonts w:ascii="Noto Sans Symbols" w:cs="Noto Sans Symbols" w:eastAsia="Noto Sans Symbols" w:hAnsi="Noto Sans Symbols"/>
-      </w:rPr>
-    </w:lvl>
-    <w:lvl w:ilvl="4">
-      <w:start w:val="1"/>
-      <w:numFmt w:val="bullet"/>
-      <w:lvlText w:val="o"/>
-      <w:lvlJc w:val="left"/>
-      <w:pPr>
-        <w:ind w:left="3600" w:hanging="360"/>
-      </w:pPr>
-      <w:rPr>
-        <w:rFonts w:ascii="Courier New" w:cs="Courier New" w:eastAsia="Courier New" w:hAnsi="Courier New"/>
-      </w:rPr>
-    </w:lvl>
-    <w:lvl w:ilvl="5">
-      <w:start w:val="1"/>
-      <w:numFmt w:val="bullet"/>
-      <w:lvlText w:val="▪"/>
-      <w:lvlJc w:val="left"/>
-      <w:pPr>
-        <w:ind w:left="4320" w:hanging="360"/>
-      </w:pPr>
-      <w:rPr>
-        <w:rFonts w:ascii="Noto Sans Symbols" w:cs="Noto Sans Symbols" w:eastAsia="Noto Sans Symbols" w:hAnsi="Noto Sans Symbols"/>
-      </w:rPr>
-    </w:lvl>
-    <w:lvl w:ilvl="6">
-      <w:start w:val="1"/>
-      <w:numFmt w:val="bullet"/>
-      <w:lvlText w:val="●"/>
-      <w:lvlJc w:val="left"/>
-      <w:pPr>
-        <w:ind w:left="5040" w:hanging="360"/>
-      </w:pPr>
-      <w:rPr>
-        <w:rFonts w:ascii="Noto Sans Symbols" w:cs="Noto Sans Symbols" w:eastAsia="Noto Sans Symbols" w:hAnsi="Noto Sans Symbols"/>
-      </w:rPr>
-    </w:lvl>
-    <w:lvl w:ilvl="7">
-      <w:start w:val="1"/>
-      <w:numFmt w:val="bullet"/>
-      <w:lvlText w:val="o"/>
-      <w:lvlJc w:val="left"/>
-      <w:pPr>
-        <w:ind w:left="5760" w:hanging="360"/>
-      </w:pPr>
-      <w:rPr>
-        <w:rFonts w:ascii="Courier New" w:cs="Courier New" w:eastAsia="Courier New" w:hAnsi="Courier New"/>
-      </w:rPr>
-    </w:lvl>
-    <w:lvl w:ilvl="8">
-      <w:start w:val="1"/>
-      <w:numFmt w:val="bullet"/>
-      <w:lvlText w:val="▪"/>
-      <w:lvlJc w:val="left"/>
-      <w:pPr>
-        <w:ind w:left="6480" w:hanging="360"/>
-      </w:pPr>
-      <w:rPr>
-        <w:rFonts w:ascii="Noto Sans Symbols" w:cs="Noto Sans Symbols" w:eastAsia="Noto Sans Symbols" w:hAnsi="Noto Sans Symbols"/>
-      </w:rPr>
-    </w:lvl>
   </w:abstractNum>
-  <w:abstractNum w:abstractNumId="3">
+  <w:abstractNum w:abstractNumId="4">
     <w:lvl w:ilvl="0">
       <w:start w:val="1"/>
       <w:numFmt w:val="decimal"/>
@@ -3001,98 +2935,6 @@
       <w:rPr>
         <w:u w:val="none"/>
       </w:rPr>
-    </w:lvl>
-  </w:abstractNum>
-  <w:abstractNum w:abstractNumId="4">
-    <w:lvl w:ilvl="0">
-      <w:start w:val="1"/>
-      <w:numFmt w:val="decimal"/>
-      <w:lvlText w:val="%1."/>
-      <w:lvlJc w:val="left"/>
-      <w:pPr>
-        <w:ind w:left="720" w:hanging="360"/>
-      </w:pPr>
-      <w:rPr/>
-    </w:lvl>
-    <w:lvl w:ilvl="1">
-      <w:start w:val="1"/>
-      <w:numFmt w:val="lowerLetter"/>
-      <w:lvlText w:val="%2."/>
-      <w:lvlJc w:val="left"/>
-      <w:pPr>
-        <w:ind w:left="1440" w:hanging="360"/>
-      </w:pPr>
-      <w:rPr/>
-    </w:lvl>
-    <w:lvl w:ilvl="2">
-      <w:start w:val="1"/>
-      <w:numFmt w:val="lowerRoman"/>
-      <w:lvlText w:val="%3."/>
-      <w:lvlJc w:val="right"/>
-      <w:pPr>
-        <w:ind w:left="2160" w:hanging="180"/>
-      </w:pPr>
-      <w:rPr/>
-    </w:lvl>
-    <w:lvl w:ilvl="3">
-      <w:start w:val="1"/>
-      <w:numFmt w:val="decimal"/>
-      <w:lvlText w:val="%4."/>
-      <w:lvlJc w:val="left"/>
-      <w:pPr>
-        <w:ind w:left="2880" w:hanging="360"/>
-      </w:pPr>
-      <w:rPr/>
-    </w:lvl>
-    <w:lvl w:ilvl="4">
-      <w:start w:val="1"/>
-      <w:numFmt w:val="lowerLetter"/>
-      <w:lvlText w:val="%5."/>
-      <w:lvlJc w:val="left"/>
-      <w:pPr>
-        <w:ind w:left="3600" w:hanging="360"/>
-      </w:pPr>
-      <w:rPr/>
-    </w:lvl>
-    <w:lvl w:ilvl="5">
-      <w:start w:val="1"/>
-      <w:numFmt w:val="lowerRoman"/>
-      <w:lvlText w:val="%6."/>
-      <w:lvlJc w:val="right"/>
-      <w:pPr>
-        <w:ind w:left="4320" w:hanging="180"/>
-      </w:pPr>
-      <w:rPr/>
-    </w:lvl>
-    <w:lvl w:ilvl="6">
-      <w:start w:val="1"/>
-      <w:numFmt w:val="decimal"/>
-      <w:lvlText w:val="%7."/>
-      <w:lvlJc w:val="left"/>
-      <w:pPr>
-        <w:ind w:left="5040" w:hanging="360"/>
-      </w:pPr>
-      <w:rPr/>
-    </w:lvl>
-    <w:lvl w:ilvl="7">
-      <w:start w:val="1"/>
-      <w:numFmt w:val="lowerLetter"/>
-      <w:lvlText w:val="%8."/>
-      <w:lvlJc w:val="left"/>
-      <w:pPr>
-        <w:ind w:left="5760" w:hanging="360"/>
-      </w:pPr>
-      <w:rPr/>
-    </w:lvl>
-    <w:lvl w:ilvl="8">
-      <w:start w:val="1"/>
-      <w:numFmt w:val="lowerRoman"/>
-      <w:lvlText w:val="%9."/>
-      <w:lvlJc w:val="right"/>
-      <w:pPr>
-        <w:ind w:left="6480" w:hanging="180"/>
-      </w:pPr>
-      <w:rPr/>
     </w:lvl>
   </w:abstractNum>
   <w:num w:numId="1">

</xml_diff>